<commit_message>
made change to most recent edit date
</commit_message>
<xml_diff>
--- a/Consciousness Through Time - A Fragment Based Theory of Reality_By_Rangaraju_Vijay_Mohan.docx
+++ b/Consciousness Through Time - A Fragment Based Theory of Reality_By_Rangaraju_Vijay_Mohan.docx
@@ -76,30 +76,33 @@
       <w:r>
         <w:t xml:space="preserve"> June 14, 2025</w:t>
       </w:r>
+    </w:p>
+    <w:p>
+      <w:r>
+        <w:rPr>
+          <w:b/>
+        </w:rPr>
+        <w:t xml:space="preserve">Date of Most Recent </w:t>
+      </w:r>
+      <w:r>
+        <w:rPr>
+          <w:b/>
+        </w:rPr>
+        <w:t>Edit</w:t>
+      </w:r>
+      <w:r>
+        <w:rPr>
+          <w:b/>
+        </w:rPr>
+        <w:t>:</w:t>
+      </w:r>
+      <w:r>
+        <w:t xml:space="preserve"> June 15</w:t>
+      </w:r>
       <w:bookmarkStart w:id="0" w:name="_GoBack"/>
       <w:bookmarkEnd w:id="0"/>
-    </w:p>
-    <w:p>
-      <w:r>
-        <w:rPr>
-          <w:b/>
-        </w:rPr>
-        <w:t xml:space="preserve">Date of Most Recent </w:t>
-      </w:r>
-      <w:r>
-        <w:rPr>
-          <w:b/>
-        </w:rPr>
-        <w:t>Edit</w:t>
-      </w:r>
-      <w:r>
-        <w:rPr>
-          <w:b/>
-        </w:rPr>
-        <w:t>:</w:t>
-      </w:r>
-      <w:r>
-        <w:t xml:space="preserve"> June 14, 2025  </w:t>
+      <w:r>
+        <w:t xml:space="preserve">, 2025  </w:t>
       </w:r>
     </w:p>
     <w:p>

</xml_diff>